<commit_message>
Dossier de remise Revue 1
</commit_message>
<xml_diff>
--- a/Gestion/Présentation du produit_V2.docx
+++ b/Gestion/Présentation du produit_V2.docx
@@ -240,95 +240,124 @@
         <w:rPr>
           <w:lang w:val="fr-CA"/>
         </w:rPr>
-        <w:t>sur l</w:t>
-      </w:r>
+        <w:t xml:space="preserve">sur l’objet à une action. Par exemple </w:t>
+      </w:r>
+      <w:r>
+        <w:rPr>
+          <w:lang w:val="fr-CA"/>
+        </w:rPr>
+        <w:t>associer une pression dans</w:t>
+      </w:r>
+      <w:r>
+        <w:rPr>
+          <w:lang w:val="fr-CA"/>
+        </w:rPr>
+        <w:t xml:space="preserve"> le haut de l’objet pour </w:t>
+      </w:r>
+      <w:r>
+        <w:rPr>
+          <w:lang w:val="fr-CA"/>
+        </w:rPr>
+        <w:t xml:space="preserve">allumer une lumière. Il est possible d’associer plusieurs </w:t>
+      </w:r>
+      <w:r>
+        <w:rPr>
+          <w:lang w:val="fr-CA"/>
+        </w:rPr>
+        <w:t>positions</w:t>
+      </w:r>
+      <w:r>
+        <w:rPr>
+          <w:lang w:val="fr-CA"/>
+        </w:rPr>
+        <w:t xml:space="preserve"> à différentes actions.</w:t>
+      </w:r>
+    </w:p>
+    <w:p>
+      <w:pPr>
+        <w:spacing w:line="360" w:lineRule="auto"/>
+        <w:jc w:val="both"/>
+        <w:rPr>
+          <w:lang w:val="fr-CA"/>
+        </w:rPr>
+      </w:pPr>
+      <w:r>
+        <w:rPr>
+          <w:lang w:val="fr-CA"/>
+        </w:rPr>
+        <w:t xml:space="preserve"> </w:t>
+      </w:r>
+      <w:r>
+        <w:rPr>
+          <w:lang w:val="fr-CA"/>
+        </w:rPr>
+        <w:t xml:space="preserve">Une autre fonction principale est la détection. Lorsque le système est en mode détection, il est possible de </w:t>
+      </w:r>
+      <w:r>
+        <w:rPr>
+          <w:lang w:val="fr-CA"/>
+        </w:rPr>
+        <w:t xml:space="preserve">toucher l’objet, comme il a été configuré, pour exécuter l’action associée. </w:t>
+      </w:r>
+    </w:p>
+    <w:p>
+      <w:pPr>
+        <w:spacing w:line="360" w:lineRule="auto"/>
+        <w:jc w:val="both"/>
+        <w:rPr>
+          <w:lang w:val="fr-CA"/>
+        </w:rPr>
+      </w:pPr>
+      <w:r>
+        <w:rPr>
+          <w:lang w:val="fr-CA"/>
+        </w:rPr>
+        <w:t xml:space="preserve">L’exécution des actions configurées fait aussi partie des fonctions principales du produit. </w:t>
+      </w:r>
+    </w:p>
+    <w:p>
+      <w:pPr>
+        <w:rPr>
+          <w:lang w:val="fr-CA"/>
+        </w:rPr>
+      </w:pPr>
+    </w:p>
+    <w:p>
+      <w:pPr>
+        <w:rPr>
+          <w:lang w:val="fr-CA"/>
+        </w:rPr>
+      </w:pPr>
+    </w:p>
+    <w:p>
+      <w:pPr>
+        <w:rPr>
+          <w:lang w:val="fr-CA"/>
+        </w:rPr>
+      </w:pPr>
+    </w:p>
+    <w:p>
+      <w:pPr>
+        <w:rPr>
+          <w:lang w:val="fr-CA"/>
+        </w:rPr>
+      </w:pPr>
+    </w:p>
+    <w:p>
+      <w:pPr>
+        <w:rPr>
+          <w:lang w:val="fr-CA"/>
+        </w:rPr>
+      </w:pPr>
+    </w:p>
+    <w:p>
+      <w:pPr>
+        <w:rPr>
+          <w:lang w:val="fr-CA"/>
+        </w:rPr>
+      </w:pPr>
       <w:bookmarkStart w:id="0" w:name="_GoBack"/>
       <w:bookmarkEnd w:id="0"/>
-      <w:r>
-        <w:rPr>
-          <w:lang w:val="fr-CA"/>
-        </w:rPr>
-        <w:t xml:space="preserve">’objet à une action. Par exemple </w:t>
-      </w:r>
-      <w:r>
-        <w:rPr>
-          <w:lang w:val="fr-CA"/>
-        </w:rPr>
-        <w:t>associer une pression dans</w:t>
-      </w:r>
-      <w:r>
-        <w:rPr>
-          <w:lang w:val="fr-CA"/>
-        </w:rPr>
-        <w:t xml:space="preserve"> le haut de l’objet pour </w:t>
-      </w:r>
-      <w:r>
-        <w:rPr>
-          <w:lang w:val="fr-CA"/>
-        </w:rPr>
-        <w:t xml:space="preserve">allumer une lumière. Il est possible d’associer plusieurs </w:t>
-      </w:r>
-      <w:r>
-        <w:rPr>
-          <w:lang w:val="fr-CA"/>
-        </w:rPr>
-        <w:t>positions</w:t>
-      </w:r>
-      <w:r>
-        <w:rPr>
-          <w:lang w:val="fr-CA"/>
-        </w:rPr>
-        <w:t xml:space="preserve"> à différentes actions.</w:t>
-      </w:r>
-    </w:p>
-    <w:p>
-      <w:pPr>
-        <w:spacing w:line="360" w:lineRule="auto"/>
-        <w:jc w:val="both"/>
-        <w:rPr>
-          <w:lang w:val="fr-CA"/>
-        </w:rPr>
-      </w:pPr>
-      <w:r>
-        <w:rPr>
-          <w:lang w:val="fr-CA"/>
-        </w:rPr>
-        <w:t xml:space="preserve"> </w:t>
-      </w:r>
-      <w:r>
-        <w:rPr>
-          <w:lang w:val="fr-CA"/>
-        </w:rPr>
-        <w:t xml:space="preserve">Une autre fonction principale est la détection. Lorsque le système est en mode détection, il est possible de </w:t>
-      </w:r>
-      <w:r>
-        <w:rPr>
-          <w:lang w:val="fr-CA"/>
-        </w:rPr>
-        <w:t xml:space="preserve">toucher l’objet, comme il a été configuré, pour exécuter l’action associée. </w:t>
-      </w:r>
-    </w:p>
-    <w:p>
-      <w:pPr>
-        <w:spacing w:line="360" w:lineRule="auto"/>
-        <w:jc w:val="both"/>
-        <w:rPr>
-          <w:lang w:val="fr-CA"/>
-        </w:rPr>
-      </w:pPr>
-      <w:r>
-        <w:rPr>
-          <w:lang w:val="fr-CA"/>
-        </w:rPr>
-        <w:t xml:space="preserve">L’exécution des actions configurées fait aussi partie des fonctions principales du produit. </w:t>
-      </w:r>
-    </w:p>
-    <w:p>
-      <w:pPr>
-        <w:rPr>
-          <w:lang w:val="fr-CA"/>
-        </w:rPr>
-      </w:pPr>
     </w:p>
     <w:p>
       <w:pPr>
@@ -348,15 +377,89 @@
         <w:rPr>
           <w:lang w:val="fr-CA"/>
         </w:rPr>
-        <w:t>Schéma bloc du prototype</w:t>
-      </w:r>
-    </w:p>
-    <w:p>
-      <w:pPr>
-        <w:rPr>
-          <w:lang w:val="fr-CA"/>
-        </w:rPr>
-      </w:pPr>
+        <w:lastRenderedPageBreak/>
+        <w:t xml:space="preserve">Schéma </w:t>
+      </w:r>
+      <w:r>
+        <w:rPr>
+          <w:lang w:val="fr-CA"/>
+        </w:rPr>
+        <w:t>matériel</w:t>
+      </w:r>
+      <w:r>
+        <w:rPr>
+          <w:lang w:val="fr-CA"/>
+        </w:rPr>
+        <w:t xml:space="preserve"> du prototype</w:t>
+      </w:r>
+    </w:p>
+    <w:p>
+      <w:pPr>
+        <w:rPr>
+          <w:lang w:val="fr-CA"/>
+        </w:rPr>
+      </w:pPr>
+    </w:p>
+    <w:p>
+      <w:pPr>
+        <w:rPr>
+          <w:lang w:val="fr-CA"/>
+        </w:rPr>
+      </w:pPr>
+      <w:r>
+        <w:rPr>
+          <w:noProof/>
+          <w:lang w:eastAsia="fr-FR"/>
+        </w:rPr>
+        <w:drawing>
+          <wp:inline distT="0" distB="0" distL="0" distR="0" wp14:anchorId="621B5882" wp14:editId="6168AF2D">
+            <wp:extent cx="5486400" cy="3875405"/>
+            <wp:effectExtent l="0" t="0" r="0" b="10795"/>
+            <wp:docPr id="1" name="Image 1" descr="../../../../../Volumes/EFI/schema_br"/>
+            <wp:cNvGraphicFramePr>
+              <a:graphicFrameLocks xmlns:a="http://schemas.openxmlformats.org/drawingml/2006/main" noChangeAspect="1"/>
+            </wp:cNvGraphicFramePr>
+            <a:graphic xmlns:a="http://schemas.openxmlformats.org/drawingml/2006/main">
+              <a:graphicData uri="http://schemas.openxmlformats.org/drawingml/2006/picture">
+                <pic:pic xmlns:pic="http://schemas.openxmlformats.org/drawingml/2006/picture">
+                  <pic:nvPicPr>
+                    <pic:cNvPr id="0" name="Picture 1" descr="../../../../../Volumes/EFI/schema_br"/>
+                    <pic:cNvPicPr>
+                      <a:picLocks noChangeAspect="1" noChangeArrowheads="1"/>
+                    </pic:cNvPicPr>
+                  </pic:nvPicPr>
+                  <pic:blipFill>
+                    <a:blip r:embed="rId4">
+                      <a:extLst>
+                        <a:ext uri="{28A0092B-C50C-407E-A947-70E740481C1C}">
+                          <a14:useLocalDpi xmlns:a14="http://schemas.microsoft.com/office/drawing/2010/main" val="0"/>
+                        </a:ext>
+                      </a:extLst>
+                    </a:blip>
+                    <a:srcRect/>
+                    <a:stretch>
+                      <a:fillRect/>
+                    </a:stretch>
+                  </pic:blipFill>
+                  <pic:spPr bwMode="auto">
+                    <a:xfrm>
+                      <a:off x="0" y="0"/>
+                      <a:ext cx="5486400" cy="3875405"/>
+                    </a:xfrm>
+                    <a:prstGeom prst="rect">
+                      <a:avLst/>
+                    </a:prstGeom>
+                    <a:noFill/>
+                    <a:ln>
+                      <a:noFill/>
+                    </a:ln>
+                  </pic:spPr>
+                </pic:pic>
+              </a:graphicData>
+            </a:graphic>
+          </wp:inline>
+        </w:drawing>
+      </w:r>
     </w:p>
     <w:sectPr>
       <w:pgSz w:w="12240" w:h="15840"/>

</xml_diff>